<commit_message>
disenho en la documentacion
</commit_message>
<xml_diff>
--- a/Prueba tp/INVESTIGACIÓN.docx
+++ b/Prueba tp/INVESTIGACIÓN.docx
@@ -30,7 +30,7 @@
           <w:szCs w:val="28"/>
         </w:rPr>
         <w:drawing>
-          <wp:anchor distT="0" distB="0" distL="114300" distR="114300" simplePos="0" relativeHeight="251660288" behindDoc="1" locked="0" layoutInCell="1" allowOverlap="1" wp14:anchorId="5C8C6902" wp14:editId="11A55589">
+          <wp:anchor distT="0" distB="0" distL="114300" distR="114300" simplePos="0" relativeHeight="251660288" behindDoc="1" locked="0" layoutInCell="1" allowOverlap="1" wp14:anchorId="24587DB0" wp14:editId="71DA8028">
             <wp:simplePos x="0" y="0"/>
             <wp:positionH relativeFrom="column">
               <wp:posOffset>-708025</wp:posOffset>
@@ -102,7 +102,7 @@
           <w:szCs w:val="28"/>
         </w:rPr>
         <w:drawing>
-          <wp:anchor distT="0" distB="0" distL="114300" distR="114300" simplePos="0" relativeHeight="251659264" behindDoc="1" locked="0" layoutInCell="1" allowOverlap="1" wp14:anchorId="0ECF1A27" wp14:editId="3A2AF22E">
+          <wp:anchor distT="0" distB="0" distL="114300" distR="114300" simplePos="0" relativeHeight="251659264" behindDoc="1" locked="0" layoutInCell="1" allowOverlap="1" wp14:anchorId="667379B6" wp14:editId="77112CA1">
             <wp:simplePos x="0" y="0"/>
             <wp:positionH relativeFrom="column">
               <wp:posOffset>5082540</wp:posOffset>
@@ -409,29 +409,7 @@
           <w:szCs w:val="28"/>
           <w:shd w:val="clear" w:color="auto" w:fill="FFFFFF"/>
         </w:rPr>
-        <w:t xml:space="preserve"> Sotelo </w:t>
-      </w:r>
-      <w:proofErr w:type="spellStart"/>
-      <w:r>
-        <w:rPr>
-          <w:rFonts w:ascii="Arial" w:hAnsi="Arial" w:cs="Arial"/>
-          <w:color w:val="000000" w:themeColor="text1"/>
-          <w:sz w:val="28"/>
-          <w:szCs w:val="28"/>
-          <w:shd w:val="clear" w:color="auto" w:fill="FFFFFF"/>
-        </w:rPr>
-        <w:t>Rejala</w:t>
-      </w:r>
-      <w:proofErr w:type="spellEnd"/>
-      <w:r>
-        <w:rPr>
-          <w:rFonts w:ascii="Arial" w:hAnsi="Arial" w:cs="Arial"/>
-          <w:color w:val="000000" w:themeColor="text1"/>
-          <w:sz w:val="28"/>
-          <w:szCs w:val="28"/>
-          <w:shd w:val="clear" w:color="auto" w:fill="FFFFFF"/>
-        </w:rPr>
-        <w:t>.</w:t>
+        <w:t xml:space="preserve"> Sotelo Rejala.</w:t>
       </w:r>
     </w:p>
     <w:p>
@@ -933,43 +911,7 @@
           <w:color w:val="000000" w:themeColor="text1"/>
           <w:sz w:val="22"/>
         </w:rPr>
-        <w:t xml:space="preserve">PyQt5 es una biblioteca de enlace para el lenguaje de programación Python que permite crear aplicaciones de escritorio con interfaces gráficas de usuario (GUI, por sus siglas en inglés) utilizando el </w:t>
-      </w:r>
-      <w:proofErr w:type="spellStart"/>
-      <w:r>
-        <w:rPr>
-          <w:rFonts w:ascii="Arial" w:hAnsi="Arial" w:cs="Arial"/>
-          <w:color w:val="000000" w:themeColor="text1"/>
-          <w:sz w:val="22"/>
-        </w:rPr>
-        <w:t>framework</w:t>
-      </w:r>
-      <w:proofErr w:type="spellEnd"/>
-      <w:r>
-        <w:rPr>
-          <w:rFonts w:ascii="Arial" w:hAnsi="Arial" w:cs="Arial"/>
-          <w:color w:val="000000" w:themeColor="text1"/>
-          <w:sz w:val="22"/>
-        </w:rPr>
-        <w:t xml:space="preserve"> Qt. Qt es un </w:t>
-      </w:r>
-      <w:proofErr w:type="spellStart"/>
-      <w:r>
-        <w:rPr>
-          <w:rFonts w:ascii="Arial" w:hAnsi="Arial" w:cs="Arial"/>
-          <w:color w:val="000000" w:themeColor="text1"/>
-          <w:sz w:val="22"/>
-        </w:rPr>
-        <w:t>framework</w:t>
-      </w:r>
-      <w:proofErr w:type="spellEnd"/>
-      <w:r>
-        <w:rPr>
-          <w:rFonts w:ascii="Arial" w:hAnsi="Arial" w:cs="Arial"/>
-          <w:color w:val="000000" w:themeColor="text1"/>
-          <w:sz w:val="22"/>
-        </w:rPr>
-        <w:t xml:space="preserve"> multiplataforma ampliamente utilizado para desarrollar aplicaciones de software en C++ y ofrece una amplia gama de funcionalidades para la creación de interfaces de usuario avanzadas.</w:t>
+        <w:t>PyQt5 es una biblioteca de enlace para el lenguaje de programación Python que permite crear aplicaciones de escritorio con interfaces gráficas de usuario (GUI, por sus siglas en inglés) utilizando el framework Qt. Qt es un framework multiplataforma ampliamente utilizado para desarrollar aplicaciones de software en C++ y ofrece una amplia gama de funcionalidades para la creación de interfaces de usuario avanzadas.</w:t>
       </w:r>
       <w:r>
         <w:rPr>
@@ -1024,23 +966,13 @@
           <w:sz w:val="22"/>
         </w:rPr>
       </w:pPr>
-      <w:proofErr w:type="spellStart"/>
-      <w:r>
-        <w:rPr>
-          <w:rFonts w:ascii="Arial" w:hAnsi="Arial" w:cs="Arial"/>
-          <w:color w:val="000000" w:themeColor="text1"/>
-          <w:sz w:val="22"/>
-        </w:rPr>
-        <w:t>Graphviz</w:t>
-      </w:r>
-      <w:proofErr w:type="spellEnd"/>
-      <w:r>
-        <w:rPr>
-          <w:rFonts w:ascii="Arial" w:hAnsi="Arial" w:cs="Arial"/>
-          <w:color w:val="000000" w:themeColor="text1"/>
-          <w:sz w:val="22"/>
-        </w:rPr>
-        <w:t xml:space="preserve"> es un software abierto de libre distribución para graficar, que presenta</w:t>
+      <w:r>
+        <w:rPr>
+          <w:rFonts w:ascii="Arial" w:hAnsi="Arial" w:cs="Arial"/>
+          <w:color w:val="000000" w:themeColor="text1"/>
+          <w:sz w:val="22"/>
+        </w:rPr>
+        <w:t>Graphviz es un software abierto de libre distribución para graficar, que presenta</w:t>
       </w:r>
       <w:r>
         <w:rPr>
@@ -1056,121 +988,7 @@
           <w:color w:val="000000" w:themeColor="text1"/>
           <w:sz w:val="22"/>
         </w:rPr>
-        <w:t>información estructural en forma de diagramas y puede aplicarse en diversas áreas como</w:t>
-      </w:r>
-      <w:r>
-        <w:rPr>
-          <w:rFonts w:ascii="Arial" w:hAnsi="Arial" w:cs="Arial"/>
-          <w:color w:val="000000" w:themeColor="text1"/>
-          <w:sz w:val="22"/>
-        </w:rPr>
-        <w:t xml:space="preserve"> </w:t>
-      </w:r>
-      <w:r>
-        <w:rPr>
-          <w:rFonts w:ascii="Arial" w:hAnsi="Arial" w:cs="Arial"/>
-          <w:color w:val="000000" w:themeColor="text1"/>
-          <w:sz w:val="22"/>
-        </w:rPr>
-        <w:t>el análisis de redes, bioinformática, ingeniería de software, bases de datos, diseño de</w:t>
-      </w:r>
-      <w:r>
-        <w:rPr>
-          <w:rFonts w:ascii="Arial" w:hAnsi="Arial" w:cs="Arial"/>
-          <w:color w:val="000000" w:themeColor="text1"/>
-          <w:sz w:val="22"/>
-        </w:rPr>
-        <w:t xml:space="preserve"> </w:t>
-      </w:r>
-      <w:r>
-        <w:rPr>
-          <w:rFonts w:ascii="Arial" w:hAnsi="Arial" w:cs="Arial"/>
-          <w:color w:val="000000" w:themeColor="text1"/>
-          <w:sz w:val="22"/>
-        </w:rPr>
-        <w:t>sitios web, aprendizaje por computadora y tiene interfaces gráficas para otros dominios.</w:t>
-      </w:r>
-      <w:r>
-        <w:rPr>
-          <w:rFonts w:ascii="Arial" w:hAnsi="Arial" w:cs="Arial"/>
-          <w:color w:val="000000" w:themeColor="text1"/>
-          <w:sz w:val="22"/>
-        </w:rPr>
-        <w:t xml:space="preserve"> </w:t>
-      </w:r>
-      <w:r>
-        <w:rPr>
-          <w:rFonts w:ascii="Arial" w:hAnsi="Arial" w:cs="Arial"/>
-          <w:color w:val="000000" w:themeColor="text1"/>
-          <w:sz w:val="22"/>
-        </w:rPr>
-        <w:t>Su modo de utilización se basa en el diseño de pequeños programas que toman</w:t>
-      </w:r>
-      <w:r>
-        <w:rPr>
-          <w:rFonts w:ascii="Arial" w:hAnsi="Arial" w:cs="Arial"/>
-          <w:color w:val="000000" w:themeColor="text1"/>
-          <w:sz w:val="22"/>
-        </w:rPr>
-        <w:t xml:space="preserve"> </w:t>
-      </w:r>
-      <w:r>
-        <w:rPr>
-          <w:rFonts w:ascii="Arial" w:hAnsi="Arial" w:cs="Arial"/>
-          <w:color w:val="000000" w:themeColor="text1"/>
-          <w:sz w:val="22"/>
-        </w:rPr>
-        <w:t>descripciones de los diagramas de un lenguaje de texto simple y los dibuja en diversos</w:t>
-      </w:r>
-      <w:r>
-        <w:rPr>
-          <w:rFonts w:ascii="Arial" w:hAnsi="Arial" w:cs="Arial"/>
-          <w:color w:val="000000" w:themeColor="text1"/>
-          <w:sz w:val="22"/>
-        </w:rPr>
-        <w:t xml:space="preserve"> </w:t>
-      </w:r>
-      <w:r>
-        <w:rPr>
-          <w:rFonts w:ascii="Arial" w:hAnsi="Arial" w:cs="Arial"/>
-          <w:color w:val="000000" w:themeColor="text1"/>
-          <w:sz w:val="22"/>
-        </w:rPr>
-        <w:t xml:space="preserve">formatos tales como archivos de imágenes, SVG, PDF </w:t>
-      </w:r>
-      <w:proofErr w:type="spellStart"/>
-      <w:r>
-        <w:rPr>
-          <w:rFonts w:ascii="Arial" w:hAnsi="Arial" w:cs="Arial"/>
-          <w:color w:val="000000" w:themeColor="text1"/>
-          <w:sz w:val="22"/>
-        </w:rPr>
-        <w:t>ó</w:t>
-      </w:r>
-      <w:proofErr w:type="spellEnd"/>
-      <w:r>
-        <w:rPr>
-          <w:rFonts w:ascii="Arial" w:hAnsi="Arial" w:cs="Arial"/>
-          <w:color w:val="000000" w:themeColor="text1"/>
-          <w:sz w:val="22"/>
-        </w:rPr>
-        <w:t xml:space="preserve"> para desplegarse en</w:t>
-      </w:r>
-      <w:r>
-        <w:rPr>
-          <w:rFonts w:ascii="Arial" w:hAnsi="Arial" w:cs="Arial"/>
-          <w:color w:val="000000" w:themeColor="text1"/>
-          <w:sz w:val="22"/>
-        </w:rPr>
-        <w:t xml:space="preserve"> </w:t>
-      </w:r>
-      <w:r>
-        <w:rPr>
-          <w:rFonts w:ascii="Arial" w:hAnsi="Arial" w:cs="Arial"/>
-          <w:color w:val="000000" w:themeColor="text1"/>
-          <w:sz w:val="22"/>
-        </w:rPr>
-        <w:t>exploradores.</w:t>
+        <w:t>información estructural en forma de diagramas y puede aplicarse en diversas áreas como el análisis de redes, bioinformática, ingeniería de software, bases de datos, diseño de sitios web, aprendizaje por computadora y tiene interfaces gráficas para otros dominios. Su modo de utilización se basa en el diseño de pequeños programas que toman descripciones de los diagramas de un lenguaje de texto simple y los dibuja en diversos formatos tales como archivos de imágenes, SVG, PDF ó para desplegarse en exploradores.</w:t>
       </w:r>
     </w:p>
     <w:p>
@@ -1231,23 +1049,13 @@
         </w:rPr>
         <w:t xml:space="preserve"> </w:t>
       </w:r>
-      <w:proofErr w:type="spellStart"/>
-      <w:r>
-        <w:rPr>
-          <w:rFonts w:ascii="Arial" w:hAnsi="Arial" w:cs="Arial"/>
-          <w:color w:val="000000" w:themeColor="text1"/>
-          <w:sz w:val="22"/>
-        </w:rPr>
-        <w:t>Graphviz</w:t>
-      </w:r>
-      <w:proofErr w:type="spellEnd"/>
-      <w:r>
-        <w:rPr>
-          <w:rFonts w:ascii="Arial" w:hAnsi="Arial" w:cs="Arial"/>
-          <w:color w:val="000000" w:themeColor="text1"/>
-          <w:sz w:val="22"/>
-        </w:rPr>
-        <w:t xml:space="preserve"> y generar la imagen correspondiente.</w:t>
+      <w:r>
+        <w:rPr>
+          <w:rFonts w:ascii="Arial" w:hAnsi="Arial" w:cs="Arial"/>
+          <w:color w:val="000000" w:themeColor="text1"/>
+          <w:sz w:val="22"/>
+        </w:rPr>
+        <w:t>Graphviz y generar la imagen correspondiente.</w:t>
       </w:r>
     </w:p>
     <w:p>
@@ -1294,23 +1102,7 @@
           <w:color w:val="000000" w:themeColor="text1"/>
           <w:sz w:val="22"/>
         </w:rPr>
-        <w:t>SQLite es una popular base de datos relacional</w:t>
-      </w:r>
-      <w:r>
-        <w:rPr>
-          <w:rFonts w:ascii="Arial" w:hAnsi="Arial" w:cs="Arial"/>
-          <w:color w:val="000000" w:themeColor="text1"/>
-          <w:sz w:val="22"/>
-        </w:rPr>
-        <w:t xml:space="preserve">, </w:t>
-      </w:r>
-      <w:r>
-        <w:rPr>
-          <w:rFonts w:ascii="Arial" w:hAnsi="Arial" w:cs="Arial"/>
-          <w:color w:val="000000" w:themeColor="text1"/>
-          <w:sz w:val="22"/>
-        </w:rPr>
-        <w:t>Se compone de una biblioteca en lenguaje C y se diferencia de otros sistemas de gestión de bases de datos al funcionar como un servidor propio e independiente, eliminando la necesidad de consultas y procesos separados.</w:t>
+        <w:t>SQLite es una popular base de datos relacional, Se compone de una biblioteca en lenguaje C y se diferencia de otros sistemas de gestión de bases de datos al funcionar como un servidor propio e independiente, eliminando la necesidad de consultas y procesos separados.</w:t>
       </w:r>
     </w:p>
     <w:p>
@@ -1328,25 +1120,7 @@
           <w:color w:val="000000" w:themeColor="text1"/>
           <w:sz w:val="22"/>
         </w:rPr>
-        <w:t xml:space="preserve">La biblioteca SQLite se genera y almacena directamente en el archivo de la base de datos, lo cual lo hace práctico y accesible para aplicaciones más simples, tanto en entornos desktop como </w:t>
-      </w:r>
-      <w:proofErr w:type="spellStart"/>
-      <w:r>
-        <w:rPr>
-          <w:rFonts w:ascii="Arial" w:hAnsi="Arial" w:cs="Arial"/>
-          <w:color w:val="000000" w:themeColor="text1"/>
-          <w:sz w:val="22"/>
-        </w:rPr>
-        <w:t>mobile</w:t>
-      </w:r>
-      <w:proofErr w:type="spellEnd"/>
-      <w:r>
-        <w:rPr>
-          <w:rFonts w:ascii="Arial" w:hAnsi="Arial" w:cs="Arial"/>
-          <w:color w:val="000000" w:themeColor="text1"/>
-          <w:sz w:val="22"/>
-        </w:rPr>
-        <w:t>, sitios web ligeros y sistemas con un número reducido de usuarios.</w:t>
+        <w:t>La biblioteca SQLite se genera y almacena directamente en el archivo de la base de datos, lo cual lo hace práctico y accesible para aplicaciones más simples, tanto en entornos desktop como mobile, sitios web ligeros y sistemas con un número reducido de usuarios.</w:t>
       </w:r>
       <w:r>
         <w:rPr>
@@ -1362,61 +1136,7 @@
           <w:color w:val="000000" w:themeColor="text1"/>
           <w:sz w:val="22"/>
         </w:rPr>
-        <w:t>SQLite utiliza el lenguaje SQL (</w:t>
-      </w:r>
-      <w:proofErr w:type="spellStart"/>
-      <w:r>
-        <w:rPr>
-          <w:rFonts w:ascii="Arial" w:hAnsi="Arial" w:cs="Arial"/>
-          <w:color w:val="000000" w:themeColor="text1"/>
-          <w:sz w:val="22"/>
-        </w:rPr>
-        <w:t>Structured</w:t>
-      </w:r>
-      <w:proofErr w:type="spellEnd"/>
-      <w:r>
-        <w:rPr>
-          <w:rFonts w:ascii="Arial" w:hAnsi="Arial" w:cs="Arial"/>
-          <w:color w:val="000000" w:themeColor="text1"/>
-          <w:sz w:val="22"/>
-        </w:rPr>
-        <w:t xml:space="preserve"> </w:t>
-      </w:r>
-      <w:proofErr w:type="spellStart"/>
-      <w:r>
-        <w:rPr>
-          <w:rFonts w:ascii="Arial" w:hAnsi="Arial" w:cs="Arial"/>
-          <w:color w:val="000000" w:themeColor="text1"/>
-          <w:sz w:val="22"/>
-        </w:rPr>
-        <w:t>Query</w:t>
-      </w:r>
-      <w:proofErr w:type="spellEnd"/>
-      <w:r>
-        <w:rPr>
-          <w:rFonts w:ascii="Arial" w:hAnsi="Arial" w:cs="Arial"/>
-          <w:color w:val="000000" w:themeColor="text1"/>
-          <w:sz w:val="22"/>
-        </w:rPr>
-        <w:t xml:space="preserve"> </w:t>
-      </w:r>
-      <w:proofErr w:type="spellStart"/>
-      <w:r>
-        <w:rPr>
-          <w:rFonts w:ascii="Arial" w:hAnsi="Arial" w:cs="Arial"/>
-          <w:color w:val="000000" w:themeColor="text1"/>
-          <w:sz w:val="22"/>
-        </w:rPr>
-        <w:t>Language</w:t>
-      </w:r>
-      <w:proofErr w:type="spellEnd"/>
-      <w:r>
-        <w:rPr>
-          <w:rFonts w:ascii="Arial" w:hAnsi="Arial" w:cs="Arial"/>
-          <w:color w:val="000000" w:themeColor="text1"/>
-          <w:sz w:val="22"/>
-        </w:rPr>
-        <w:t>) para realizar consultas y manejar la base de datos. También puede combinarse con scripts en Python para análisis de datos más complejos.</w:t>
+        <w:t>SQLite utiliza el lenguaje SQL (Structured Query Language) para realizar consultas y manejar la base de datos. También puede combinarse con scripts en Python para análisis de datos más complejos.</w:t>
       </w:r>
     </w:p>
     <w:p>
@@ -1482,7 +1202,7 @@
         <mc:AlternateContent>
           <mc:Choice Requires="wps">
             <w:drawing>
-              <wp:anchor distT="0" distB="0" distL="114300" distR="114300" simplePos="0" relativeHeight="251664384" behindDoc="0" locked="0" layoutInCell="1" allowOverlap="1" wp14:anchorId="39914655" wp14:editId="15440BEA">
+              <wp:anchor distT="0" distB="0" distL="114300" distR="114300" simplePos="0" relativeHeight="251664384" behindDoc="0" locked="0" layoutInCell="1" allowOverlap="1" wp14:anchorId="68EA23CE" wp14:editId="796C97D5">
                 <wp:simplePos x="0" y="0"/>
                 <wp:positionH relativeFrom="column">
                   <wp:posOffset>440055</wp:posOffset>
@@ -1525,15 +1245,7 @@
                               </w:rPr>
                             </w:pPr>
                             <w:r>
-                              <w:t xml:space="preserve">Entorno de </w:t>
-                            </w:r>
-                            <w:proofErr w:type="spellStart"/>
-                            <w:r>
-                              <w:t>qtdesigner</w:t>
-                            </w:r>
-                            <w:proofErr w:type="spellEnd"/>
-                            <w:r>
-                              <w:t>.</w:t>
+                              <w:t>Entorno de qtdesigner.</w:t>
                             </w:r>
                           </w:p>
                         </w:txbxContent>
@@ -1552,7 +1264,7 @@
           </mc:Choice>
           <mc:Fallback>
             <w:pict>
-              <v:shapetype w14:anchorId="39914655" id="_x0000_t202" coordsize="21600,21600" o:spt="202" path="m,l,21600r21600,l21600,xe">
+              <v:shapetype w14:anchorId="68EA23CE" id="_x0000_t202" coordsize="21600,21600" o:spt="202" path="m,l,21600r21600,l21600,xe">
                 <v:stroke joinstyle="miter"/>
                 <v:path gradientshapeok="t" o:connecttype="rect"/>
               </v:shapetype>
@@ -1568,15 +1280,7 @@
                         </w:rPr>
                       </w:pPr>
                       <w:r>
-                        <w:t xml:space="preserve">Entorno de </w:t>
-                      </w:r>
-                      <w:proofErr w:type="spellStart"/>
-                      <w:r>
-                        <w:t>qtdesigner</w:t>
-                      </w:r>
-                      <w:proofErr w:type="spellEnd"/>
-                      <w:r>
-                        <w:t>.</w:t>
+                        <w:t>Entorno de qtdesigner.</w:t>
                       </w:r>
                     </w:p>
                   </w:txbxContent>
@@ -1590,11 +1294,12 @@
       <w:r>
         <w:rPr>
           <w:rFonts w:ascii="Arial" w:hAnsi="Arial" w:cs="Arial"/>
+          <w:noProof/>
           <w:color w:val="000000" w:themeColor="text1"/>
           <w:sz w:val="22"/>
         </w:rPr>
         <w:drawing>
-          <wp:anchor distT="0" distB="0" distL="114300" distR="114300" simplePos="0" relativeHeight="251661312" behindDoc="0" locked="0" layoutInCell="1" allowOverlap="1" wp14:anchorId="711F880E">
+          <wp:anchor distT="0" distB="0" distL="114300" distR="114300" simplePos="0" relativeHeight="251661312" behindDoc="0" locked="0" layoutInCell="1" allowOverlap="1" wp14:anchorId="5609CC33" wp14:editId="50EBAA40">
             <wp:simplePos x="0" y="0"/>
             <wp:positionH relativeFrom="margin">
               <wp:align>center</wp:align>
@@ -1674,16 +1379,7 @@
           <w:color w:val="000000" w:themeColor="text1"/>
           <w:sz w:val="22"/>
         </w:rPr>
-        <w:t xml:space="preserve"> </w:t>
-      </w:r>
-      <w:proofErr w:type="spellStart"/>
-      <w:r>
-        <w:rPr>
-          <w:rFonts w:ascii="Arial" w:hAnsi="Arial" w:cs="Arial"/>
-          <w:color w:val="000000" w:themeColor="text1"/>
-          <w:sz w:val="22"/>
-        </w:rPr>
-        <w:t>Qtd</w:t>
+        <w:t xml:space="preserve"> Qtd</w:t>
       </w:r>
       <w:r>
         <w:rPr>
@@ -1699,16 +1395,7 @@
           <w:color w:val="000000" w:themeColor="text1"/>
           <w:sz w:val="22"/>
         </w:rPr>
-        <w:t>r</w:t>
-      </w:r>
-      <w:proofErr w:type="spellEnd"/>
-      <w:r>
-        <w:rPr>
-          <w:rFonts w:ascii="Arial" w:hAnsi="Arial" w:cs="Arial"/>
-          <w:color w:val="000000" w:themeColor="text1"/>
-          <w:sz w:val="22"/>
-        </w:rPr>
-        <w:t>, la cual ofrece una amplia gama de utilidades, funciones y opciones para organizar una interfaz de usuario de manera efectiva.</w:t>
+        <w:t>r, la cual ofrece una amplia gama de utilidades, funciones y opciones para organizar una interfaz de usuario de manera efectiva.</w:t>
       </w:r>
     </w:p>
     <w:p>
@@ -1737,7 +1424,7 @@
         <mc:AlternateContent>
           <mc:Choice Requires="wps">
             <w:drawing>
-              <wp:anchor distT="0" distB="0" distL="114300" distR="114300" simplePos="0" relativeHeight="251666432" behindDoc="0" locked="0" layoutInCell="1" allowOverlap="1" wp14:anchorId="69B2AD64" wp14:editId="06B2C75F">
+              <wp:anchor distT="0" distB="0" distL="114300" distR="114300" simplePos="0" relativeHeight="251666432" behindDoc="0" locked="0" layoutInCell="1" allowOverlap="1" wp14:anchorId="7BEF3E66" wp14:editId="2439D780">
                 <wp:simplePos x="0" y="0"/>
                 <wp:positionH relativeFrom="column">
                   <wp:posOffset>366395</wp:posOffset>
@@ -1799,7 +1486,7 @@
           </mc:Choice>
           <mc:Fallback>
             <w:pict>
-              <v:shape w14:anchorId="69B2AD64" id="_x0000_s1027" type="#_x0000_t202" style="position:absolute;left:0;text-align:left;margin-left:28.85pt;margin-top:430.25pt;width:367.4pt;height:.05pt;z-index:251666432;visibility:visible;mso-wrap-style:square;mso-wrap-distance-left:9pt;mso-wrap-distance-top:0;mso-wrap-distance-right:9pt;mso-wrap-distance-bottom:0;mso-position-horizontal:absolute;mso-position-horizontal-relative:text;mso-position-vertical:absolute;mso-position-vertical-relative:text;v-text-anchor:top" o:gfxdata="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" stroked="f">
+              <v:shape w14:anchorId="7BEF3E66" id="_x0000_s1027" type="#_x0000_t202" style="position:absolute;left:0;text-align:left;margin-left:28.85pt;margin-top:430.25pt;width:367.4pt;height:.05pt;z-index:251666432;visibility:visible;mso-wrap-style:square;mso-wrap-distance-left:9pt;mso-wrap-distance-top:0;mso-wrap-distance-right:9pt;mso-wrap-distance-bottom:0;mso-position-horizontal:absolute;mso-position-horizontal-relative:text;mso-position-vertical:absolute;mso-position-vertical-relative:text;v-text-anchor:top" o:gfxdata="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" stroked="f">
                 <v:textbox style="mso-fit-shape-to-text:t" inset="0,0,0,0">
                   <w:txbxContent>
                     <w:p>
@@ -1825,11 +1512,12 @@
       <w:r>
         <w:rPr>
           <w:rFonts w:ascii="Arial" w:hAnsi="Arial" w:cs="Arial"/>
+          <w:noProof/>
           <w:color w:val="000000" w:themeColor="text1"/>
           <w:sz w:val="22"/>
         </w:rPr>
         <w:drawing>
-          <wp:anchor distT="0" distB="0" distL="114300" distR="114300" simplePos="0" relativeHeight="251662336" behindDoc="0" locked="0" layoutInCell="1" allowOverlap="1" wp14:anchorId="5CBD5D20">
+          <wp:anchor distT="0" distB="0" distL="114300" distR="114300" simplePos="0" relativeHeight="251662336" behindDoc="0" locked="0" layoutInCell="1" allowOverlap="1" wp14:anchorId="5A0D1A7F" wp14:editId="43BE618A">
             <wp:simplePos x="0" y="0"/>
             <wp:positionH relativeFrom="margin">
               <wp:align>center</wp:align>
@@ -1955,7 +1643,7 @@
         <mc:AlternateContent>
           <mc:Choice Requires="wps">
             <w:drawing>
-              <wp:anchor distT="0" distB="0" distL="114300" distR="114300" simplePos="0" relativeHeight="251669504" behindDoc="0" locked="0" layoutInCell="1" allowOverlap="1" wp14:anchorId="456ACA65" wp14:editId="2CE365FD">
+              <wp:anchor distT="0" distB="0" distL="114300" distR="114300" simplePos="0" relativeHeight="251669504" behindDoc="0" locked="0" layoutInCell="1" allowOverlap="1" wp14:anchorId="79B0B815" wp14:editId="0B92EC60">
                 <wp:simplePos x="0" y="0"/>
                 <wp:positionH relativeFrom="column">
                   <wp:posOffset>366395</wp:posOffset>
@@ -2017,7 +1705,7 @@
           </mc:Choice>
           <mc:Fallback>
             <w:pict>
-              <v:shape w14:anchorId="456ACA65" id="_x0000_s1028" type="#_x0000_t202" style="position:absolute;left:0;text-align:left;margin-left:28.85pt;margin-top:263.5pt;width:366.85pt;height:.05pt;z-index:251669504;visibility:visible;mso-wrap-style:square;mso-wrap-distance-left:9pt;mso-wrap-distance-top:0;mso-wrap-distance-right:9pt;mso-wrap-distance-bottom:0;mso-position-horizontal:absolute;mso-position-horizontal-relative:text;mso-position-vertical:absolute;mso-position-vertical-relative:text;v-text-anchor:top" o:gfxdata="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" stroked="f">
+              <v:shape w14:anchorId="79B0B815" id="_x0000_s1028" type="#_x0000_t202" style="position:absolute;left:0;text-align:left;margin-left:28.85pt;margin-top:263.5pt;width:366.85pt;height:.05pt;z-index:251669504;visibility:visible;mso-wrap-style:square;mso-wrap-distance-left:9pt;mso-wrap-distance-top:0;mso-wrap-distance-right:9pt;mso-wrap-distance-bottom:0;mso-position-horizontal:absolute;mso-position-horizontal-relative:text;mso-position-vertical:absolute;mso-position-vertical-relative:text;v-text-anchor:top" o:gfxdata="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" stroked="f">
                 <v:textbox style="mso-fit-shape-to-text:t" inset="0,0,0,0">
                   <w:txbxContent>
                     <w:p>
@@ -2043,11 +1731,12 @@
       <w:r>
         <w:rPr>
           <w:rFonts w:ascii="Arial" w:hAnsi="Arial" w:cs="Arial"/>
+          <w:noProof/>
           <w:color w:val="000000" w:themeColor="text1"/>
           <w:sz w:val="22"/>
         </w:rPr>
         <w:drawing>
-          <wp:anchor distT="0" distB="0" distL="114300" distR="114300" simplePos="0" relativeHeight="251667456" behindDoc="0" locked="0" layoutInCell="1" allowOverlap="1" wp14:anchorId="5EB9A21C">
+          <wp:anchor distT="0" distB="0" distL="114300" distR="114300" simplePos="0" relativeHeight="251667456" behindDoc="0" locked="0" layoutInCell="1" allowOverlap="1" wp14:anchorId="1E82E456" wp14:editId="1E7E7955">
             <wp:simplePos x="0" y="0"/>
             <wp:positionH relativeFrom="margin">
               <wp:align>center</wp:align>
@@ -2108,31 +1797,7 @@
           <w:color w:val="000000" w:themeColor="text1"/>
           <w:sz w:val="22"/>
         </w:rPr>
-        <w:t xml:space="preserve">Sqlite3 se encarga de </w:t>
-      </w:r>
-      <w:r>
-        <w:rPr>
-          <w:rFonts w:ascii="Arial" w:hAnsi="Arial" w:cs="Arial"/>
-          <w:color w:val="000000" w:themeColor="text1"/>
-          <w:sz w:val="22"/>
-        </w:rPr>
-        <w:t>crea</w:t>
-      </w:r>
-      <w:r>
-        <w:rPr>
-          <w:rFonts w:ascii="Arial" w:hAnsi="Arial" w:cs="Arial"/>
-          <w:color w:val="000000" w:themeColor="text1"/>
-          <w:sz w:val="22"/>
-        </w:rPr>
-        <w:t>r</w:t>
-      </w:r>
-      <w:r>
-        <w:rPr>
-          <w:rFonts w:ascii="Arial" w:hAnsi="Arial" w:cs="Arial"/>
-          <w:color w:val="000000" w:themeColor="text1"/>
-          <w:sz w:val="22"/>
-        </w:rPr>
-        <w:t xml:space="preserve"> una estructura de base de datos para almacenar información sobre dependencias, personas (empleados) y el organigrama de una organización.</w:t>
+        <w:t>Sqlite3 se encarga de crear una estructura de base de datos para almacenar información sobre dependencias, personas (empleados) y el organigrama de una organización.</w:t>
       </w:r>
     </w:p>
     <w:p>
@@ -2151,25 +1816,7 @@
           <w:color w:val="000000" w:themeColor="text1"/>
           <w:sz w:val="22"/>
         </w:rPr>
-        <w:t xml:space="preserve">Mediante </w:t>
-      </w:r>
-      <w:proofErr w:type="spellStart"/>
-      <w:r>
-        <w:rPr>
-          <w:rFonts w:ascii="Arial" w:hAnsi="Arial" w:cs="Arial"/>
-          <w:color w:val="000000" w:themeColor="text1"/>
-          <w:sz w:val="22"/>
-        </w:rPr>
-        <w:t>Graphviz</w:t>
-      </w:r>
-      <w:proofErr w:type="spellEnd"/>
-      <w:r>
-        <w:rPr>
-          <w:rFonts w:ascii="Arial" w:hAnsi="Arial" w:cs="Arial"/>
-          <w:color w:val="000000" w:themeColor="text1"/>
-          <w:sz w:val="22"/>
-        </w:rPr>
-        <w:t xml:space="preserve"> realizamos la función de mostrar en pantalla los resultados del organigrama, sus conexiones, nombres y dependencias.</w:t>
+        <w:t>Mediante Graphviz realizamos la función de mostrar en pantalla los resultados del organigrama, sus conexiones, nombres y dependencias.</w:t>
       </w:r>
       <w:r>
         <w:rPr>
@@ -2197,7 +1844,7 @@
         <mc:AlternateContent>
           <mc:Choice Requires="wps">
             <w:drawing>
-              <wp:anchor distT="0" distB="0" distL="114300" distR="114300" simplePos="0" relativeHeight="251675648" behindDoc="0" locked="0" layoutInCell="1" allowOverlap="1" wp14:anchorId="1FDFCCF6" wp14:editId="67C6CB57">
+              <wp:anchor distT="0" distB="0" distL="114300" distR="114300" simplePos="0" relativeHeight="251675648" behindDoc="0" locked="0" layoutInCell="1" allowOverlap="1" wp14:anchorId="75016D4B" wp14:editId="52CAD805">
                 <wp:simplePos x="0" y="0"/>
                 <wp:positionH relativeFrom="column">
                   <wp:posOffset>4076700</wp:posOffset>
@@ -2243,15 +1890,7 @@
                               <w:t xml:space="preserve">Ejemplo </w:t>
                             </w:r>
                             <w:r>
-                              <w:t xml:space="preserve">de ilustración creada con </w:t>
-                            </w:r>
-                            <w:proofErr w:type="spellStart"/>
-                            <w:r>
-                              <w:t>graphviz</w:t>
-                            </w:r>
-                            <w:proofErr w:type="spellEnd"/>
-                            <w:r>
-                              <w:t>.</w:t>
+                              <w:t>de ilustración creada con graphviz.</w:t>
                             </w:r>
                           </w:p>
                         </w:txbxContent>
@@ -2270,7 +1909,7 @@
           </mc:Choice>
           <mc:Fallback>
             <w:pict>
-              <v:shape w14:anchorId="1FDFCCF6" id="_x0000_s1029" type="#_x0000_t202" style="position:absolute;left:0;text-align:left;margin-left:321pt;margin-top:140.7pt;width:128.75pt;height:.05pt;z-index:251675648;visibility:visible;mso-wrap-style:square;mso-wrap-distance-left:9pt;mso-wrap-distance-top:0;mso-wrap-distance-right:9pt;mso-wrap-distance-bottom:0;mso-position-horizontal:absolute;mso-position-horizontal-relative:text;mso-position-vertical:absolute;mso-position-vertical-relative:text;v-text-anchor:top" o:gfxdata="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" stroked="f">
+              <v:shape w14:anchorId="75016D4B" id="_x0000_s1029" type="#_x0000_t202" style="position:absolute;left:0;text-align:left;margin-left:321pt;margin-top:140.7pt;width:128.75pt;height:.05pt;z-index:251675648;visibility:visible;mso-wrap-style:square;mso-wrap-distance-left:9pt;mso-wrap-distance-top:0;mso-wrap-distance-right:9pt;mso-wrap-distance-bottom:0;mso-position-horizontal:absolute;mso-position-horizontal-relative:text;mso-position-vertical:absolute;mso-position-vertical-relative:text;v-text-anchor:top" o:gfxdata="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" stroked="f">
                 <v:textbox style="mso-fit-shape-to-text:t" inset="0,0,0,0">
                   <w:txbxContent>
                     <w:p>
@@ -2285,15 +1924,7 @@
                         <w:t xml:space="preserve">Ejemplo </w:t>
                       </w:r>
                       <w:r>
-                        <w:t xml:space="preserve">de ilustración creada con </w:t>
-                      </w:r>
-                      <w:proofErr w:type="spellStart"/>
-                      <w:r>
-                        <w:t>graphviz</w:t>
-                      </w:r>
-                      <w:proofErr w:type="spellEnd"/>
-                      <w:r>
-                        <w:t>.</w:t>
+                        <w:t>de ilustración creada con graphviz.</w:t>
                       </w:r>
                     </w:p>
                   </w:txbxContent>
@@ -2310,7 +1941,7 @@
           <w14:ligatures w14:val="standardContextual"/>
         </w:rPr>
         <w:drawing>
-          <wp:anchor distT="0" distB="0" distL="114300" distR="114300" simplePos="0" relativeHeight="251671552" behindDoc="0" locked="0" layoutInCell="1" allowOverlap="1" wp14:anchorId="67F4AD70">
+          <wp:anchor distT="0" distB="0" distL="114300" distR="114300" simplePos="0" relativeHeight="251671552" behindDoc="0" locked="0" layoutInCell="1" allowOverlap="1" wp14:anchorId="4ACE28BC" wp14:editId="61FD83DE">
             <wp:simplePos x="0" y="0"/>
             <wp:positionH relativeFrom="margin">
               <wp:posOffset>4095750</wp:posOffset>
@@ -2377,7 +2008,7 @@
         <mc:AlternateContent>
           <mc:Choice Requires="wps">
             <w:drawing>
-              <wp:anchor distT="0" distB="0" distL="114300" distR="114300" simplePos="0" relativeHeight="251673600" behindDoc="0" locked="0" layoutInCell="1" allowOverlap="1" wp14:anchorId="00A4A267" wp14:editId="46F6F0D5">
+              <wp:anchor distT="0" distB="0" distL="114300" distR="114300" simplePos="0" relativeHeight="251673600" behindDoc="0" locked="0" layoutInCell="1" allowOverlap="1" wp14:anchorId="55B8D81A" wp14:editId="2F475256">
                 <wp:simplePos x="0" y="0"/>
                 <wp:positionH relativeFrom="column">
                   <wp:posOffset>-60960</wp:posOffset>
@@ -2439,7 +2070,7 @@
           </mc:Choice>
           <mc:Fallback>
             <w:pict>
-              <v:shape w14:anchorId="00A4A267" id="_x0000_s1030" type="#_x0000_t202" style="position:absolute;left:0;text-align:left;margin-left:-4.8pt;margin-top:166.95pt;width:317.9pt;height:.05pt;z-index:251673600;visibility:visible;mso-wrap-style:square;mso-wrap-distance-left:9pt;mso-wrap-distance-top:0;mso-wrap-distance-right:9pt;mso-wrap-distance-bottom:0;mso-position-horizontal:absolute;mso-position-horizontal-relative:text;mso-position-vertical:absolute;mso-position-vertical-relative:text;v-text-anchor:top" o:gfxdata="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" stroked="f">
+              <v:shape w14:anchorId="55B8D81A" id="_x0000_s1030" type="#_x0000_t202" style="position:absolute;left:0;text-align:left;margin-left:-4.8pt;margin-top:166.95pt;width:317.9pt;height:.05pt;z-index:251673600;visibility:visible;mso-wrap-style:square;mso-wrap-distance-left:9pt;mso-wrap-distance-top:0;mso-wrap-distance-right:9pt;mso-wrap-distance-bottom:0;mso-position-horizontal:absolute;mso-position-horizontal-relative:text;mso-position-vertical:absolute;mso-position-vertical-relative:text;v-text-anchor:top" o:gfxdata="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" stroked="f">
                 <v:textbox style="mso-fit-shape-to-text:t" inset="0,0,0,0">
                   <w:txbxContent>
                     <w:p>
@@ -2465,11 +2096,12 @@
       <w:r>
         <w:rPr>
           <w:rFonts w:ascii="Arial" w:hAnsi="Arial" w:cs="Arial"/>
+          <w:noProof/>
           <w:color w:val="000000" w:themeColor="text1"/>
           <w:sz w:val="22"/>
         </w:rPr>
         <w:drawing>
-          <wp:anchor distT="0" distB="0" distL="114300" distR="114300" simplePos="0" relativeHeight="251670528" behindDoc="0" locked="0" layoutInCell="1" allowOverlap="1" wp14:anchorId="1D85A1D3">
+          <wp:anchor distT="0" distB="0" distL="114300" distR="114300" simplePos="0" relativeHeight="251670528" behindDoc="0" locked="0" layoutInCell="1" allowOverlap="1" wp14:anchorId="5E2E6E81" wp14:editId="36522CB8">
             <wp:simplePos x="0" y="0"/>
             <wp:positionH relativeFrom="margin">
               <wp:posOffset>-60960</wp:posOffset>
@@ -2641,7 +2273,6 @@
           <w:color w:val="000000" w:themeColor="text1"/>
           <w:sz w:val="28"/>
           <w:szCs w:val="28"/>
-          <w:u w:val="single"/>
         </w:rPr>
       </w:pPr>
       <w:r>
@@ -2654,19 +2285,72 @@
           <w:szCs w:val="28"/>
         </w:rPr>
         <w:lastRenderedPageBreak/>
+        <w:t>DISEÑ</w:t>
+      </w:r>
+      <w:r>
+        <w:rPr>
+          <w:rFonts w:ascii="Arial" w:hAnsi="Arial" w:cs="Arial"/>
+          <w:b/>
+          <w:bCs/>
+          <w:color w:val="000000" w:themeColor="text1"/>
+          <w:sz w:val="28"/>
+          <w:szCs w:val="28"/>
+        </w:rPr>
+        <w:t>O</w:t>
+      </w:r>
+    </w:p>
+    <w:p>
+      <w:pPr>
+        <w:spacing w:line="276" w:lineRule="auto"/>
+        <w:jc w:val="center"/>
+        <w:rPr>
+          <w:rFonts w:ascii="Arial" w:hAnsi="Arial" w:cs="Arial"/>
+          <w:b/>
+          <w:bCs/>
+          <w:color w:val="000000" w:themeColor="text1"/>
+          <w:sz w:val="28"/>
+          <w:szCs w:val="28"/>
+        </w:rPr>
+      </w:pPr>
+      <w:r>
+        <w:rPr>
+          <w:rFonts w:ascii="Arial" w:hAnsi="Arial" w:cs="Arial"/>
+          <w:b/>
+          <w:bCs/>
+          <w:color w:val="000000" w:themeColor="text1"/>
+          <w:sz w:val="28"/>
+          <w:szCs w:val="28"/>
+        </w:rPr>
+        <w:t>Icono del programa</w:t>
+      </w:r>
+    </w:p>
+    <w:p>
+      <w:pPr>
+        <w:spacing w:line="276" w:lineRule="auto"/>
+        <w:jc w:val="center"/>
+        <w:rPr>
+          <w:rFonts w:ascii="Arial" w:hAnsi="Arial" w:cs="Arial"/>
+          <w:b/>
+          <w:bCs/>
+          <w:color w:val="000000" w:themeColor="text1"/>
+          <w:sz w:val="28"/>
+          <w:szCs w:val="28"/>
+        </w:rPr>
+      </w:pPr>
+      <w:r>
+        <w:rPr>
+          <w:rFonts w:ascii="Arial" w:hAnsi="Arial" w:cs="Arial"/>
+          <w:b/>
+          <w:bCs/>
+          <w:color w:val="000000" w:themeColor="text1"/>
+          <w:sz w:val="28"/>
+          <w:szCs w:val="28"/>
+        </w:rPr>
         <w:drawing>
-          <wp:anchor distT="0" distB="0" distL="114300" distR="114300" simplePos="0" relativeHeight="251679744" behindDoc="0" locked="0" layoutInCell="1" allowOverlap="1" wp14:anchorId="2BC2C260">
-            <wp:simplePos x="0" y="0"/>
-            <wp:positionH relativeFrom="column">
-              <wp:posOffset>192405</wp:posOffset>
-            </wp:positionH>
-            <wp:positionV relativeFrom="paragraph">
-              <wp:posOffset>5708015</wp:posOffset>
-            </wp:positionV>
-            <wp:extent cx="2884714" cy="3177923"/>
-            <wp:effectExtent l="0" t="0" r="0" b="3810"/>
-            <wp:wrapTopAndBottom/>
-            <wp:docPr id="1647797528" name="Imagen 1"/>
+          <wp:inline distT="0" distB="0" distL="0" distR="0" wp14:anchorId="23F4BE4B" wp14:editId="1F86F2B5">
+            <wp:extent cx="1616005" cy="1984630"/>
+            <wp:effectExtent l="0" t="0" r="3810" b="0"/>
+            <wp:docPr id="440173307" name="Imagen 1"/>
             <wp:cNvGraphicFramePr>
               <a:graphicFrameLocks xmlns:a="http://schemas.openxmlformats.org/drawingml/2006/main" noChangeAspect="1"/>
             </wp:cNvGraphicFramePr>
@@ -2674,17 +2358,515 @@
               <a:graphicData uri="http://schemas.openxmlformats.org/drawingml/2006/picture">
                 <pic:pic xmlns:pic="http://schemas.openxmlformats.org/drawingml/2006/picture">
                   <pic:nvPicPr>
-                    <pic:cNvPr id="1647797528" name=""/>
+                    <pic:cNvPr id="440173307" name=""/>
                     <pic:cNvPicPr/>
                   </pic:nvPicPr>
-                  <pic:blipFill>
-                    <a:blip r:embed="rId13">
+                  <pic:blipFill rotWithShape="1">
+                    <a:blip r:embed="rId13"/>
+                    <a:srcRect l="3966" t="2938" b="1"/>
+                    <a:stretch/>
+                  </pic:blipFill>
+                  <pic:spPr bwMode="auto">
+                    <a:xfrm>
+                      <a:off x="0" y="0"/>
+                      <a:ext cx="1616088" cy="1984732"/>
+                    </a:xfrm>
+                    <a:prstGeom prst="rect">
+                      <a:avLst/>
+                    </a:prstGeom>
+                    <a:ln>
+                      <a:noFill/>
+                    </a:ln>
+                    <a:extLst>
+                      <a:ext uri="{53640926-AAD7-44D8-BBD7-CCE9431645EC}">
+                        <a14:shadowObscured xmlns:a14="http://schemas.microsoft.com/office/drawing/2010/main"/>
+                      </a:ext>
+                    </a:extLst>
+                  </pic:spPr>
+                </pic:pic>
+              </a:graphicData>
+            </a:graphic>
+          </wp:inline>
+        </w:drawing>
+      </w:r>
+    </w:p>
+    <w:p>
+      <w:pPr>
+        <w:spacing w:line="276" w:lineRule="auto"/>
+        <w:rPr>
+          <w:rFonts w:ascii="Arial" w:hAnsi="Arial" w:cs="Arial"/>
+          <w:color w:val="000000" w:themeColor="text1"/>
+          <w:sz w:val="22"/>
+        </w:rPr>
+      </w:pPr>
+      <w:r>
+        <w:rPr>
+          <w:rFonts w:ascii="Arial" w:hAnsi="Arial" w:cs="Arial"/>
+          <w:color w:val="000000" w:themeColor="text1"/>
+          <w:sz w:val="22"/>
+        </w:rPr>
+        <w:t>El icono del programa es sencillo representativo,</w:t>
+      </w:r>
+      <w:r>
+        <w:rPr>
+          <w:rFonts w:ascii="Arial" w:hAnsi="Arial" w:cs="Arial"/>
+          <w:color w:val="000000" w:themeColor="text1"/>
+          <w:sz w:val="22"/>
+        </w:rPr>
+        <w:t xml:space="preserve"> y bastante minimalista, decidimos elegir un icono así para poder representar el significado del editor de organigramas</w:t>
+      </w:r>
+      <w:r>
+        <w:rPr>
+          <w:rFonts w:ascii="Arial" w:hAnsi="Arial" w:cs="Arial"/>
+          <w:color w:val="000000" w:themeColor="text1"/>
+          <w:sz w:val="22"/>
+        </w:rPr>
+        <w:t>, como organigrama y estructura organizativa</w:t>
+      </w:r>
+      <w:r>
+        <w:rPr>
+          <w:rFonts w:ascii="Arial" w:hAnsi="Arial" w:cs="Arial"/>
+          <w:color w:val="000000" w:themeColor="text1"/>
+          <w:sz w:val="22"/>
+        </w:rPr>
+        <w:t>.</w:t>
+      </w:r>
+    </w:p>
+    <w:p>
+      <w:pPr>
+        <w:spacing w:line="276" w:lineRule="auto"/>
+        <w:jc w:val="center"/>
+        <w:rPr>
+          <w:rFonts w:ascii="Arial" w:hAnsi="Arial" w:cs="Arial"/>
+          <w:b/>
+          <w:bCs/>
+          <w:color w:val="000000" w:themeColor="text1"/>
+          <w:sz w:val="28"/>
+          <w:szCs w:val="28"/>
+        </w:rPr>
+      </w:pPr>
+      <w:r>
+        <w:rPr>
+          <w:rFonts w:ascii="Arial" w:hAnsi="Arial" w:cs="Arial"/>
+          <w:b/>
+          <w:bCs/>
+          <w:color w:val="000000" w:themeColor="text1"/>
+          <w:sz w:val="28"/>
+          <w:szCs w:val="28"/>
+        </w:rPr>
+        <w:t>Pantalla de Carga</w:t>
+      </w:r>
+    </w:p>
+    <w:p>
+      <w:pPr>
+        <w:spacing w:line="276" w:lineRule="auto"/>
+        <w:jc w:val="center"/>
+        <w:rPr>
+          <w:rFonts w:ascii="Arial" w:hAnsi="Arial" w:cs="Arial"/>
+          <w:b/>
+          <w:bCs/>
+          <w:color w:val="000000" w:themeColor="text1"/>
+          <w:sz w:val="28"/>
+          <w:szCs w:val="28"/>
+        </w:rPr>
+      </w:pPr>
+      <w:r>
+        <w:rPr>
+          <w:noProof/>
+          <w14:ligatures w14:val="standardContextual"/>
+        </w:rPr>
+        <w:drawing>
+          <wp:inline distT="0" distB="0" distL="0" distR="0" wp14:anchorId="36A72B9D" wp14:editId="37F8D5CC">
+            <wp:extent cx="3244653" cy="2636408"/>
+            <wp:effectExtent l="0" t="0" r="0" b="0"/>
+            <wp:docPr id="241670193" name="Imagen 1"/>
+            <wp:cNvGraphicFramePr>
+              <a:graphicFrameLocks xmlns:a="http://schemas.openxmlformats.org/drawingml/2006/main" noChangeAspect="1"/>
+            </wp:cNvGraphicFramePr>
+            <a:graphic xmlns:a="http://schemas.openxmlformats.org/drawingml/2006/main">
+              <a:graphicData uri="http://schemas.openxmlformats.org/drawingml/2006/picture">
+                <pic:pic xmlns:pic="http://schemas.openxmlformats.org/drawingml/2006/picture">
+                  <pic:nvPicPr>
+                    <pic:cNvPr id="241670193" name=""/>
+                    <pic:cNvPicPr/>
+                  </pic:nvPicPr>
+                  <pic:blipFill rotWithShape="1">
+                    <a:blip r:embed="rId14"/>
+                    <a:srcRect l="36465" t="27466" r="37829" b="35405"/>
+                    <a:stretch/>
+                  </pic:blipFill>
+                  <pic:spPr bwMode="auto">
+                    <a:xfrm>
+                      <a:off x="0" y="0"/>
+                      <a:ext cx="3269975" cy="2656983"/>
+                    </a:xfrm>
+                    <a:prstGeom prst="rect">
+                      <a:avLst/>
+                    </a:prstGeom>
+                    <a:ln>
+                      <a:noFill/>
+                    </a:ln>
+                    <a:extLst>
+                      <a:ext uri="{53640926-AAD7-44D8-BBD7-CCE9431645EC}">
+                        <a14:shadowObscured xmlns:a14="http://schemas.microsoft.com/office/drawing/2010/main"/>
+                      </a:ext>
+                    </a:extLst>
+                  </pic:spPr>
+                </pic:pic>
+              </a:graphicData>
+            </a:graphic>
+          </wp:inline>
+        </w:drawing>
+      </w:r>
+    </w:p>
+    <w:p>
+      <w:pPr>
+        <w:spacing w:line="276" w:lineRule="auto"/>
+        <w:rPr>
+          <w:rFonts w:ascii="Arial" w:hAnsi="Arial" w:cs="Arial"/>
+          <w:color w:val="000000" w:themeColor="text1"/>
+          <w:sz w:val="22"/>
+        </w:rPr>
+      </w:pPr>
+      <w:r>
+        <w:rPr>
+          <w:rFonts w:ascii="Arial" w:hAnsi="Arial" w:cs="Arial"/>
+          <w:color w:val="000000" w:themeColor="text1"/>
+          <w:sz w:val="22"/>
+        </w:rPr>
+        <w:t>Esta sería la pantalla de carga del programa, creada para que sea más dinámica la presentación del proyecto</w:t>
+      </w:r>
+      <w:r>
+        <w:rPr>
+          <w:rFonts w:ascii="Arial" w:hAnsi="Arial" w:cs="Arial"/>
+          <w:color w:val="000000" w:themeColor="text1"/>
+          <w:sz w:val="22"/>
+        </w:rPr>
+        <w:t>.</w:t>
+      </w:r>
+    </w:p>
+    <w:p>
+      <w:pPr>
+        <w:spacing w:line="276" w:lineRule="auto"/>
+        <w:jc w:val="center"/>
+        <w:rPr>
+          <w:rFonts w:ascii="Arial" w:hAnsi="Arial" w:cs="Arial"/>
+          <w:b/>
+          <w:bCs/>
+          <w:color w:val="000000" w:themeColor="text1"/>
+          <w:sz w:val="28"/>
+          <w:szCs w:val="28"/>
+        </w:rPr>
+      </w:pPr>
+    </w:p>
+    <w:p>
+      <w:pPr>
+        <w:spacing w:line="276" w:lineRule="auto"/>
+        <w:jc w:val="center"/>
+        <w:rPr>
+          <w:rFonts w:ascii="Arial" w:hAnsi="Arial" w:cs="Arial"/>
+          <w:b/>
+          <w:bCs/>
+          <w:color w:val="000000" w:themeColor="text1"/>
+          <w:sz w:val="28"/>
+          <w:szCs w:val="28"/>
+        </w:rPr>
+      </w:pPr>
+    </w:p>
+    <w:p>
+      <w:pPr>
+        <w:spacing w:line="276" w:lineRule="auto"/>
+        <w:jc w:val="center"/>
+        <w:rPr>
+          <w:rFonts w:ascii="Arial" w:hAnsi="Arial" w:cs="Arial"/>
+          <w:b/>
+          <w:bCs/>
+          <w:color w:val="000000" w:themeColor="text1"/>
+          <w:sz w:val="28"/>
+          <w:szCs w:val="28"/>
+        </w:rPr>
+      </w:pPr>
+    </w:p>
+    <w:p>
+      <w:pPr>
+        <w:spacing w:line="276" w:lineRule="auto"/>
+        <w:jc w:val="center"/>
+        <w:rPr>
+          <w:rFonts w:ascii="Arial" w:hAnsi="Arial" w:cs="Arial"/>
+          <w:b/>
+          <w:bCs/>
+          <w:color w:val="000000" w:themeColor="text1"/>
+          <w:sz w:val="28"/>
+          <w:szCs w:val="28"/>
+        </w:rPr>
+      </w:pPr>
+    </w:p>
+    <w:p>
+      <w:pPr>
+        <w:spacing w:line="276" w:lineRule="auto"/>
+        <w:jc w:val="center"/>
+        <w:rPr>
+          <w:rFonts w:ascii="Arial" w:hAnsi="Arial" w:cs="Arial"/>
+          <w:b/>
+          <w:bCs/>
+          <w:color w:val="000000" w:themeColor="text1"/>
+          <w:sz w:val="28"/>
+          <w:szCs w:val="28"/>
+        </w:rPr>
+      </w:pPr>
+    </w:p>
+    <w:p>
+      <w:pPr>
+        <w:spacing w:line="276" w:lineRule="auto"/>
+        <w:jc w:val="center"/>
+        <w:rPr>
+          <w:rFonts w:ascii="Arial" w:hAnsi="Arial" w:cs="Arial"/>
+          <w:b/>
+          <w:bCs/>
+          <w:color w:val="000000" w:themeColor="text1"/>
+          <w:sz w:val="28"/>
+          <w:szCs w:val="28"/>
+        </w:rPr>
+      </w:pPr>
+    </w:p>
+    <w:p>
+      <w:pPr>
+        <w:spacing w:line="276" w:lineRule="auto"/>
+        <w:jc w:val="center"/>
+        <w:rPr>
+          <w:rFonts w:ascii="Arial" w:hAnsi="Arial" w:cs="Arial"/>
+          <w:b/>
+          <w:bCs/>
+          <w:color w:val="000000" w:themeColor="text1"/>
+          <w:sz w:val="22"/>
+        </w:rPr>
+      </w:pPr>
+      <w:r>
+        <w:rPr>
+          <w:rFonts w:ascii="Arial" w:hAnsi="Arial" w:cs="Arial"/>
+          <w:b/>
+          <w:bCs/>
+          <w:color w:val="000000" w:themeColor="text1"/>
+          <w:sz w:val="28"/>
+          <w:szCs w:val="28"/>
+        </w:rPr>
+        <w:t>Pantalla de Inicio del Programa</w:t>
+      </w:r>
+    </w:p>
+    <w:p>
+      <w:pPr>
+        <w:spacing w:line="276" w:lineRule="auto"/>
+        <w:rPr>
+          <w:rFonts w:ascii="Arial" w:hAnsi="Arial" w:cs="Arial"/>
+          <w:color w:val="000000" w:themeColor="text1"/>
+          <w:sz w:val="22"/>
+        </w:rPr>
+      </w:pPr>
+      <w:r>
+        <w:rPr>
+          <w:noProof/>
+          <w14:ligatures w14:val="standardContextual"/>
+        </w:rPr>
+        <w:drawing>
+          <wp:anchor distT="0" distB="0" distL="114300" distR="114300" simplePos="0" relativeHeight="251676672" behindDoc="1" locked="0" layoutInCell="1" allowOverlap="1" wp14:anchorId="27FCE5E3" wp14:editId="19B54E66">
+            <wp:simplePos x="0" y="0"/>
+            <wp:positionH relativeFrom="margin">
+              <wp:align>center</wp:align>
+            </wp:positionH>
+            <wp:positionV relativeFrom="paragraph">
+              <wp:posOffset>3499</wp:posOffset>
+            </wp:positionV>
+            <wp:extent cx="3083560" cy="2502535"/>
+            <wp:effectExtent l="0" t="0" r="2540" b="0"/>
+            <wp:wrapTight wrapText="bothSides">
+              <wp:wrapPolygon edited="0">
+                <wp:start x="0" y="0"/>
+                <wp:lineTo x="0" y="21375"/>
+                <wp:lineTo x="21484" y="21375"/>
+                <wp:lineTo x="21484" y="0"/>
+                <wp:lineTo x="0" y="0"/>
+              </wp:wrapPolygon>
+            </wp:wrapTight>
+            <wp:docPr id="1883216974" name="Imagen 1"/>
+            <wp:cNvGraphicFramePr>
+              <a:graphicFrameLocks xmlns:a="http://schemas.openxmlformats.org/drawingml/2006/main" noChangeAspect="1"/>
+            </wp:cNvGraphicFramePr>
+            <a:graphic xmlns:a="http://schemas.openxmlformats.org/drawingml/2006/main">
+              <a:graphicData uri="http://schemas.openxmlformats.org/drawingml/2006/picture">
+                <pic:pic xmlns:pic="http://schemas.openxmlformats.org/drawingml/2006/picture">
+                  <pic:nvPicPr>
+                    <pic:cNvPr id="1883216974" name=""/>
+                    <pic:cNvPicPr/>
+                  </pic:nvPicPr>
+                  <pic:blipFill rotWithShape="1">
+                    <a:blip r:embed="rId15">
                       <a:extLst>
                         <a:ext uri="{28A0092B-C50C-407E-A947-70E740481C1C}">
                           <a14:useLocalDpi xmlns:a14="http://schemas.microsoft.com/office/drawing/2010/main" val="0"/>
                         </a:ext>
                       </a:extLst>
                     </a:blip>
+                    <a:srcRect l="33372" t="30100" r="35762" b="25364"/>
+                    <a:stretch/>
+                  </pic:blipFill>
+                  <pic:spPr bwMode="auto">
+                    <a:xfrm>
+                      <a:off x="0" y="0"/>
+                      <a:ext cx="3083560" cy="2502535"/>
+                    </a:xfrm>
+                    <a:prstGeom prst="rect">
+                      <a:avLst/>
+                    </a:prstGeom>
+                    <a:ln>
+                      <a:noFill/>
+                    </a:ln>
+                    <a:extLst>
+                      <a:ext uri="{53640926-AAD7-44D8-BBD7-CCE9431645EC}">
+                        <a14:shadowObscured xmlns:a14="http://schemas.microsoft.com/office/drawing/2010/main"/>
+                      </a:ext>
+                    </a:extLst>
+                  </pic:spPr>
+                </pic:pic>
+              </a:graphicData>
+            </a:graphic>
+          </wp:anchor>
+        </w:drawing>
+      </w:r>
+      <w:r>
+        <w:rPr>
+          <w:rFonts w:ascii="Arial" w:hAnsi="Arial" w:cs="Arial"/>
+          <w:color w:val="000000" w:themeColor="text1"/>
+          <w:sz w:val="22"/>
+        </w:rPr>
+        <w:tab/>
+      </w:r>
+    </w:p>
+    <w:p>
+      <w:pPr>
+        <w:rPr>
+          <w:rFonts w:ascii="Arial" w:hAnsi="Arial" w:cs="Arial"/>
+          <w:sz w:val="22"/>
+        </w:rPr>
+      </w:pPr>
+    </w:p>
+    <w:p>
+      <w:pPr>
+        <w:rPr>
+          <w:rFonts w:ascii="Arial" w:hAnsi="Arial" w:cs="Arial"/>
+          <w:sz w:val="22"/>
+        </w:rPr>
+      </w:pPr>
+    </w:p>
+    <w:p>
+      <w:pPr>
+        <w:rPr>
+          <w:rFonts w:ascii="Arial" w:hAnsi="Arial" w:cs="Arial"/>
+          <w:sz w:val="22"/>
+        </w:rPr>
+      </w:pPr>
+    </w:p>
+    <w:p>
+      <w:pPr>
+        <w:rPr>
+          <w:rFonts w:ascii="Arial" w:hAnsi="Arial" w:cs="Arial"/>
+          <w:sz w:val="22"/>
+        </w:rPr>
+      </w:pPr>
+    </w:p>
+    <w:p>
+      <w:pPr>
+        <w:rPr>
+          <w:rFonts w:ascii="Arial" w:hAnsi="Arial" w:cs="Arial"/>
+          <w:sz w:val="22"/>
+        </w:rPr>
+      </w:pPr>
+    </w:p>
+    <w:p>
+      <w:pPr>
+        <w:rPr>
+          <w:rFonts w:ascii="Arial" w:hAnsi="Arial" w:cs="Arial"/>
+          <w:color w:val="000000" w:themeColor="text1"/>
+          <w:sz w:val="22"/>
+        </w:rPr>
+      </w:pPr>
+    </w:p>
+    <w:p>
+      <w:pPr>
+        <w:rPr>
+          <w:rFonts w:ascii="Arial" w:hAnsi="Arial" w:cs="Arial"/>
+          <w:sz w:val="22"/>
+        </w:rPr>
+      </w:pPr>
+    </w:p>
+    <w:p>
+      <w:pPr>
+        <w:rPr>
+          <w:rFonts w:ascii="Arial" w:hAnsi="Arial" w:cs="Arial"/>
+          <w:sz w:val="22"/>
+        </w:rPr>
+      </w:pPr>
+      <w:r>
+        <w:rPr>
+          <w:rFonts w:ascii="Arial" w:hAnsi="Arial" w:cs="Arial"/>
+          <w:sz w:val="22"/>
+        </w:rPr>
+        <w:t>Fue creada para que, al cargar toda la barra de progreso de la presentación, aparezca un menú, para elegir las opciones correspondientes.</w:t>
+      </w:r>
+    </w:p>
+    <w:p>
+      <w:pPr>
+        <w:jc w:val="center"/>
+        <w:rPr>
+          <w:rFonts w:ascii="Arial" w:hAnsi="Arial" w:cs="Arial"/>
+          <w:b/>
+          <w:bCs/>
+          <w:sz w:val="28"/>
+          <w:szCs w:val="28"/>
+        </w:rPr>
+      </w:pPr>
+      <w:r>
+        <w:rPr>
+          <w:rFonts w:ascii="Arial" w:hAnsi="Arial" w:cs="Arial"/>
+          <w:b/>
+          <w:bCs/>
+          <w:sz w:val="28"/>
+          <w:szCs w:val="28"/>
+        </w:rPr>
+        <w:t>Pantalla del menú Principal</w:t>
+      </w:r>
+    </w:p>
+    <w:p>
+      <w:pPr>
+        <w:jc w:val="center"/>
+        <w:rPr>
+          <w:rFonts w:ascii="Arial" w:hAnsi="Arial" w:cs="Arial"/>
+          <w:b/>
+          <w:bCs/>
+          <w:sz w:val="22"/>
+        </w:rPr>
+      </w:pPr>
+      <w:r>
+        <w:rPr>
+          <w:noProof/>
+          <w14:ligatures w14:val="standardContextual"/>
+        </w:rPr>
+        <w:drawing>
+          <wp:inline distT="0" distB="0" distL="0" distR="0" wp14:anchorId="5C3B17AB" wp14:editId="19211622">
+            <wp:extent cx="5400040" cy="3037840"/>
+            <wp:effectExtent l="0" t="0" r="0" b="0"/>
+            <wp:docPr id="1865068037" name="Imagen 1"/>
+            <wp:cNvGraphicFramePr>
+              <a:graphicFrameLocks xmlns:a="http://schemas.openxmlformats.org/drawingml/2006/main" noChangeAspect="1"/>
+            </wp:cNvGraphicFramePr>
+            <a:graphic xmlns:a="http://schemas.openxmlformats.org/drawingml/2006/main">
+              <a:graphicData uri="http://schemas.openxmlformats.org/drawingml/2006/picture">
+                <pic:pic xmlns:pic="http://schemas.openxmlformats.org/drawingml/2006/picture">
+                  <pic:nvPicPr>
+                    <pic:cNvPr id="1865068037" name=""/>
+                    <pic:cNvPicPr/>
+                  </pic:nvPicPr>
+                  <pic:blipFill>
+                    <a:blip r:embed="rId16"/>
                     <a:stretch>
                       <a:fillRect/>
                     </a:stretch>
@@ -2692,7 +2874,7 @@
                   <pic:spPr>
                     <a:xfrm>
                       <a:off x="0" y="0"/>
-                      <a:ext cx="2884714" cy="3177923"/>
+                      <a:ext cx="5400040" cy="3037840"/>
                     </a:xfrm>
                     <a:prstGeom prst="rect">
                       <a:avLst/>
@@ -2701,37 +2883,164 @@
                 </pic:pic>
               </a:graphicData>
             </a:graphic>
-            <wp14:sizeRelH relativeFrom="margin">
-              <wp14:pctWidth>0</wp14:pctWidth>
-            </wp14:sizeRelH>
-            <wp14:sizeRelV relativeFrom="margin">
-              <wp14:pctHeight>0</wp14:pctHeight>
-            </wp14:sizeRelV>
-          </wp:anchor>
+          </wp:inline>
         </w:drawing>
       </w:r>
-      <w:r>
-        <w:rPr>
-          <w:rFonts w:ascii="Arial" w:hAnsi="Arial" w:cs="Arial"/>
-          <w:b/>
-          <w:bCs/>
-          <w:color w:val="000000" w:themeColor="text1"/>
-          <w:sz w:val="28"/>
-          <w:szCs w:val="28"/>
+    </w:p>
+    <w:p>
+      <w:pPr>
+        <w:spacing w:after="0"/>
+        <w:rPr>
+          <w:rFonts w:ascii="Arial" w:hAnsi="Arial" w:cs="Arial"/>
+          <w:sz w:val="22"/>
+        </w:rPr>
+      </w:pPr>
+      <w:r>
+        <w:rPr>
+          <w:rFonts w:ascii="Arial" w:hAnsi="Arial" w:cs="Arial"/>
+          <w:sz w:val="22"/>
+        </w:rPr>
+        <w:t>Esta es la interfaz del menú principal, inspirada en un editor</w:t>
+      </w:r>
+      <w:r>
+        <w:rPr>
+          <w:rFonts w:ascii="Arial" w:hAnsi="Arial" w:cs="Arial"/>
+          <w:sz w:val="22"/>
+        </w:rPr>
+        <w:t xml:space="preserve"> manipulable y dinámico</w:t>
+      </w:r>
+      <w:r>
+        <w:rPr>
+          <w:rFonts w:ascii="Arial" w:hAnsi="Arial" w:cs="Arial"/>
+          <w:sz w:val="22"/>
+        </w:rPr>
+        <w:t>, está diseñada para</w:t>
+      </w:r>
+      <w:r>
+        <w:rPr>
+          <w:rFonts w:ascii="Arial" w:hAnsi="Arial" w:cs="Arial"/>
+          <w:sz w:val="22"/>
+        </w:rPr>
+        <w:t xml:space="preserve"> p</w:t>
+      </w:r>
+      <w:r>
+        <w:rPr>
+          <w:rFonts w:ascii="Arial" w:hAnsi="Arial" w:cs="Arial"/>
+          <w:sz w:val="22"/>
+        </w:rPr>
+        <w:t>oder visualizar el organigrama creado, poder manipular los nodos mas fácilmente, agregar personas/dependencias</w:t>
+      </w:r>
+      <w:r>
+        <w:rPr>
+          <w:rFonts w:ascii="Arial" w:hAnsi="Arial" w:cs="Arial"/>
+          <w:sz w:val="22"/>
+        </w:rPr>
+        <w:t>,</w:t>
+      </w:r>
+      <w:r>
+        <w:rPr>
+          <w:rFonts w:ascii="Arial" w:hAnsi="Arial" w:cs="Arial"/>
+          <w:sz w:val="22"/>
+        </w:rPr>
+        <w:t xml:space="preserve"> eliminar</w:t>
+      </w:r>
+      <w:r>
+        <w:rPr>
+          <w:rFonts w:ascii="Arial" w:hAnsi="Arial" w:cs="Arial"/>
+          <w:sz w:val="22"/>
+        </w:rPr>
+        <w:t xml:space="preserve"> las personas/dependencias</w:t>
+      </w:r>
+      <w:r>
+        <w:rPr>
+          <w:rFonts w:ascii="Arial" w:hAnsi="Arial" w:cs="Arial"/>
+          <w:sz w:val="22"/>
+        </w:rPr>
+        <w:t xml:space="preserve">, obtener los informes y poder guardar en el formato deseado el organigrama creado, todo esto a solo unos clics de distancia. </w:t>
+      </w:r>
+    </w:p>
+    <w:p>
+      <w:pPr>
+        <w:spacing w:after="0"/>
+        <w:jc w:val="center"/>
+        <w:rPr>
+          <w:rFonts w:ascii="Arial" w:hAnsi="Arial" w:cs="Arial"/>
+          <w:sz w:val="22"/>
+        </w:rPr>
+      </w:pPr>
+      <w:r>
+        <w:rPr>
+          <w:rFonts w:ascii="Arial" w:hAnsi="Arial" w:cs="Arial"/>
+          <w:b/>
+          <w:bCs/>
+          <w:color w:val="000000" w:themeColor="text1"/>
+          <w:sz w:val="28"/>
+          <w:szCs w:val="28"/>
+        </w:rPr>
+        <w:lastRenderedPageBreak/>
+        <w:t>FORMULARIOS</w:t>
+      </w:r>
+    </w:p>
+    <w:p>
+      <w:pPr>
+        <w:spacing w:line="276" w:lineRule="auto"/>
+        <w:ind w:left="1416" w:firstLine="708"/>
+        <w:rPr>
+          <w:rFonts w:ascii="Arial" w:hAnsi="Arial" w:cs="Arial"/>
+          <w:b/>
+          <w:bCs/>
+          <w:color w:val="000000" w:themeColor="text1"/>
+          <w:sz w:val="28"/>
+          <w:szCs w:val="28"/>
+        </w:rPr>
+      </w:pPr>
+      <w:r>
+        <w:rPr>
+          <w:rFonts w:ascii="Arial" w:hAnsi="Arial" w:cs="Arial"/>
+          <w:b/>
+          <w:bCs/>
+          <w:color w:val="000000" w:themeColor="text1"/>
+          <w:sz w:val="28"/>
+          <w:szCs w:val="28"/>
+        </w:rPr>
+        <w:t>F</w:t>
+      </w:r>
+      <w:r>
+        <w:rPr>
+          <w:rFonts w:ascii="Arial" w:hAnsi="Arial" w:cs="Arial"/>
+          <w:b/>
+          <w:bCs/>
+          <w:color w:val="000000" w:themeColor="text1"/>
+          <w:sz w:val="28"/>
+          <w:szCs w:val="28"/>
+        </w:rPr>
+        <w:t>ormulario para crear el organigrama</w:t>
+      </w:r>
+    </w:p>
+    <w:p>
+      <w:pPr>
+        <w:spacing w:line="276" w:lineRule="auto"/>
+        <w:jc w:val="center"/>
+        <w:rPr>
+          <w:rFonts w:ascii="Arial" w:hAnsi="Arial" w:cs="Arial"/>
+          <w:b/>
+          <w:bCs/>
+          <w:color w:val="000000" w:themeColor="text1"/>
+          <w:sz w:val="28"/>
+          <w:szCs w:val="28"/>
+          <w:u w:val="single"/>
+        </w:rPr>
+      </w:pPr>
+      <w:r>
+        <w:rPr>
+          <w:noProof/>
+          <w14:ligatures w14:val="standardContextual"/>
         </w:rPr>
         <w:drawing>
-          <wp:anchor distT="0" distB="0" distL="114300" distR="114300" simplePos="0" relativeHeight="251678720" behindDoc="0" locked="0" layoutInCell="1" allowOverlap="1" wp14:anchorId="1E8ACE2C">
-            <wp:simplePos x="0" y="0"/>
-            <wp:positionH relativeFrom="margin">
-              <wp:align>right</wp:align>
-            </wp:positionH>
-            <wp:positionV relativeFrom="paragraph">
-              <wp:posOffset>2920274</wp:posOffset>
-            </wp:positionV>
-            <wp:extent cx="5213985" cy="2711450"/>
-            <wp:effectExtent l="0" t="0" r="5715" b="0"/>
-            <wp:wrapTopAndBottom/>
-            <wp:docPr id="707328856" name="Imagen 1"/>
+          <wp:inline distT="0" distB="0" distL="0" distR="0" wp14:anchorId="67F58362" wp14:editId="7D7B506C">
+            <wp:extent cx="1495077" cy="1037027"/>
+            <wp:effectExtent l="0" t="0" r="0" b="0"/>
+            <wp:docPr id="821809278" name="Imagen 1"/>
             <wp:cNvGraphicFramePr>
               <a:graphicFrameLocks xmlns:a="http://schemas.openxmlformats.org/drawingml/2006/main" noChangeAspect="1"/>
             </wp:cNvGraphicFramePr>
@@ -2739,24 +3048,110 @@
               <a:graphicData uri="http://schemas.openxmlformats.org/drawingml/2006/picture">
                 <pic:pic xmlns:pic="http://schemas.openxmlformats.org/drawingml/2006/picture">
                   <pic:nvPicPr>
-                    <pic:cNvPr id="707328856" name=""/>
+                    <pic:cNvPr id="821809278" name=""/>
                     <pic:cNvPicPr/>
                   </pic:nvPicPr>
                   <pic:blipFill rotWithShape="1">
-                    <a:blip r:embed="rId14" cstate="print">
+                    <a:blip r:embed="rId17"/>
+                    <a:srcRect l="39807" t="37578" r="44874" b="43534"/>
+                    <a:stretch/>
+                  </pic:blipFill>
+                  <pic:spPr bwMode="auto">
+                    <a:xfrm>
+                      <a:off x="0" y="0"/>
+                      <a:ext cx="1504803" cy="1043773"/>
+                    </a:xfrm>
+                    <a:prstGeom prst="rect">
+                      <a:avLst/>
+                    </a:prstGeom>
+                    <a:ln>
+                      <a:noFill/>
+                    </a:ln>
+                    <a:extLst>
+                      <a:ext uri="{53640926-AAD7-44D8-BBD7-CCE9431645EC}">
+                        <a14:shadowObscured xmlns:a14="http://schemas.microsoft.com/office/drawing/2010/main"/>
+                      </a:ext>
+                    </a:extLst>
+                  </pic:spPr>
+                </pic:pic>
+              </a:graphicData>
+            </a:graphic>
+          </wp:inline>
+        </w:drawing>
+      </w:r>
+    </w:p>
+    <w:p>
+      <w:pPr>
+        <w:spacing w:line="276" w:lineRule="auto"/>
+        <w:ind w:left="708" w:firstLine="708"/>
+        <w:rPr>
+          <w:rFonts w:ascii="Arial" w:hAnsi="Arial" w:cs="Arial"/>
+          <w:color w:val="000000" w:themeColor="text1"/>
+          <w:sz w:val="22"/>
+        </w:rPr>
+      </w:pPr>
+      <w:r>
+        <w:rPr>
+          <w:rFonts w:ascii="Arial" w:hAnsi="Arial" w:cs="Arial"/>
+          <w:color w:val="000000" w:themeColor="text1"/>
+          <w:sz w:val="22"/>
+        </w:rPr>
+        <w:t>Simple y dinámico, recibe el titulo del organigrama y la fecha de este.</w:t>
+      </w:r>
+    </w:p>
+    <w:p>
+      <w:pPr>
+        <w:spacing w:line="276" w:lineRule="auto"/>
+        <w:jc w:val="center"/>
+        <w:rPr>
+          <w:rFonts w:ascii="Arial" w:hAnsi="Arial" w:cs="Arial"/>
+          <w:color w:val="000000" w:themeColor="text1"/>
+          <w:sz w:val="22"/>
+        </w:rPr>
+      </w:pPr>
+      <w:r>
+        <w:rPr>
+          <w:noProof/>
+          <w14:ligatures w14:val="standardContextual"/>
+        </w:rPr>
+        <w:drawing>
+          <wp:anchor distT="0" distB="0" distL="114300" distR="114300" simplePos="0" relativeHeight="251677696" behindDoc="0" locked="0" layoutInCell="1" allowOverlap="1" wp14:anchorId="7B6B4D6C" wp14:editId="4BAE86FD">
+            <wp:simplePos x="0" y="0"/>
+            <wp:positionH relativeFrom="margin">
+              <wp:align>center</wp:align>
+            </wp:positionH>
+            <wp:positionV relativeFrom="paragraph">
+              <wp:posOffset>461645</wp:posOffset>
+            </wp:positionV>
+            <wp:extent cx="1908810" cy="2134235"/>
+            <wp:effectExtent l="0" t="0" r="0" b="0"/>
+            <wp:wrapTopAndBottom/>
+            <wp:docPr id="295798627" name="Imagen 1"/>
+            <wp:cNvGraphicFramePr>
+              <a:graphicFrameLocks xmlns:a="http://schemas.openxmlformats.org/drawingml/2006/main" noChangeAspect="1"/>
+            </wp:cNvGraphicFramePr>
+            <a:graphic xmlns:a="http://schemas.openxmlformats.org/drawingml/2006/main">
+              <a:graphicData uri="http://schemas.openxmlformats.org/drawingml/2006/picture">
+                <pic:pic xmlns:pic="http://schemas.openxmlformats.org/drawingml/2006/picture">
+                  <pic:nvPicPr>
+                    <pic:cNvPr id="295798627" name=""/>
+                    <pic:cNvPicPr/>
+                  </pic:nvPicPr>
+                  <pic:blipFill rotWithShape="1">
+                    <a:blip r:embed="rId18">
                       <a:extLst>
                         <a:ext uri="{28A0092B-C50C-407E-A947-70E740481C1C}">
                           <a14:useLocalDpi xmlns:a14="http://schemas.microsoft.com/office/drawing/2010/main" val="0"/>
                         </a:ext>
                       </a:extLst>
                     </a:blip>
-                    <a:srcRect b="7491"/>
+                    <a:srcRect l="38822" t="25713" r="39065" b="30352"/>
                     <a:stretch/>
                   </pic:blipFill>
                   <pic:spPr bwMode="auto">
                     <a:xfrm>
                       <a:off x="0" y="0"/>
-                      <a:ext cx="5213985" cy="2711450"/>
+                      <a:ext cx="1908810" cy="2134235"/>
                     </a:xfrm>
                     <a:prstGeom prst="rect">
                       <a:avLst/>
@@ -2791,19 +3186,76 @@
           <w:sz w:val="28"/>
           <w:szCs w:val="28"/>
         </w:rPr>
+        <w:t>Formulario para crear dependencia</w:t>
+      </w:r>
+    </w:p>
+    <w:p>
+      <w:pPr>
+        <w:spacing w:line="276" w:lineRule="auto"/>
+        <w:ind w:left="708" w:firstLine="708"/>
+        <w:rPr>
+          <w:rFonts w:ascii="Arial" w:hAnsi="Arial" w:cs="Arial"/>
+          <w:color w:val="000000" w:themeColor="text1"/>
+          <w:sz w:val="22"/>
+        </w:rPr>
+      </w:pPr>
+      <w:r>
+        <w:rPr>
+          <w:rFonts w:ascii="Arial" w:hAnsi="Arial" w:cs="Arial"/>
+          <w:color w:val="000000" w:themeColor="text1"/>
+          <w:sz w:val="22"/>
+        </w:rPr>
+        <w:t xml:space="preserve">Este formulario se utiliza para crear la dependencia, diseñado para ser fácil de </w:t>
+      </w:r>
+      <w:r>
+        <w:rPr>
+          <w:rFonts w:ascii="Arial" w:hAnsi="Arial" w:cs="Arial"/>
+          <w:color w:val="000000" w:themeColor="text1"/>
+          <w:sz w:val="22"/>
+        </w:rPr>
+        <w:t>utilizar</w:t>
+      </w:r>
+      <w:r>
+        <w:rPr>
+          <w:rFonts w:ascii="Arial" w:hAnsi="Arial" w:cs="Arial"/>
+          <w:color w:val="000000" w:themeColor="text1"/>
+          <w:sz w:val="22"/>
+        </w:rPr>
+        <w:t>.</w:t>
+      </w:r>
+    </w:p>
+    <w:p>
+      <w:pPr>
+        <w:spacing w:line="276" w:lineRule="auto"/>
+        <w:ind w:left="708" w:firstLine="708"/>
+        <w:jc w:val="center"/>
+        <w:rPr>
+          <w:rFonts w:ascii="Arial" w:hAnsi="Arial" w:cs="Arial"/>
+          <w:b/>
+          <w:bCs/>
+          <w:color w:val="000000" w:themeColor="text1"/>
+          <w:sz w:val="28"/>
+          <w:szCs w:val="28"/>
+        </w:rPr>
+      </w:pPr>
+      <w:r>
+        <w:rPr>
+          <w:noProof/>
+          <w14:ligatures w14:val="standardContextual"/>
+        </w:rPr>
         <w:drawing>
-          <wp:anchor distT="0" distB="0" distL="114300" distR="114300" simplePos="0" relativeHeight="251677696" behindDoc="0" locked="0" layoutInCell="1" allowOverlap="1" wp14:anchorId="20550C87">
+          <wp:anchor distT="0" distB="0" distL="114300" distR="114300" simplePos="0" relativeHeight="251678720" behindDoc="0" locked="0" layoutInCell="1" allowOverlap="1" wp14:anchorId="5F246678" wp14:editId="282298DF">
             <wp:simplePos x="0" y="0"/>
-            <wp:positionH relativeFrom="margin">
-              <wp:posOffset>2991032</wp:posOffset>
+            <wp:positionH relativeFrom="column">
+              <wp:posOffset>1909574</wp:posOffset>
             </wp:positionH>
             <wp:positionV relativeFrom="paragraph">
-              <wp:posOffset>362494</wp:posOffset>
+              <wp:posOffset>339725</wp:posOffset>
             </wp:positionV>
-            <wp:extent cx="2590800" cy="2388870"/>
-            <wp:effectExtent l="0" t="0" r="0" b="0"/>
+            <wp:extent cx="2109127" cy="2621024"/>
+            <wp:effectExtent l="0" t="0" r="5715" b="8255"/>
             <wp:wrapTopAndBottom/>
-            <wp:docPr id="922205415" name="Imagen 1"/>
+            <wp:docPr id="1134056806" name="Imagen 1"/>
             <wp:cNvGraphicFramePr>
               <a:graphicFrameLocks xmlns:a="http://schemas.openxmlformats.org/drawingml/2006/main" noChangeAspect="1"/>
             </wp:cNvGraphicFramePr>
@@ -2811,39 +3263,40 @@
               <a:graphicData uri="http://schemas.openxmlformats.org/drawingml/2006/picture">
                 <pic:pic xmlns:pic="http://schemas.openxmlformats.org/drawingml/2006/picture">
                   <pic:nvPicPr>
-                    <pic:cNvPr id="922205415" name=""/>
+                    <pic:cNvPr id="1134056806" name=""/>
                     <pic:cNvPicPr/>
                   </pic:nvPicPr>
-                  <pic:blipFill>
-                    <a:blip r:embed="rId15">
+                  <pic:blipFill rotWithShape="1">
+                    <a:blip r:embed="rId19">
                       <a:extLst>
                         <a:ext uri="{28A0092B-C50C-407E-A947-70E740481C1C}">
                           <a14:useLocalDpi xmlns:a14="http://schemas.microsoft.com/office/drawing/2010/main" val="0"/>
                         </a:ext>
                       </a:extLst>
                     </a:blip>
-                    <a:stretch>
-                      <a:fillRect/>
-                    </a:stretch>
+                    <a:srcRect l="39806" t="25490" r="39807" b="29473"/>
+                    <a:stretch/>
                   </pic:blipFill>
-                  <pic:spPr>
+                  <pic:spPr bwMode="auto">
                     <a:xfrm>
                       <a:off x="0" y="0"/>
-                      <a:ext cx="2590800" cy="2388870"/>
+                      <a:ext cx="2109127" cy="2621024"/>
                     </a:xfrm>
                     <a:prstGeom prst="rect">
                       <a:avLst/>
                     </a:prstGeom>
+                    <a:ln>
+                      <a:noFill/>
+                    </a:ln>
+                    <a:extLst>
+                      <a:ext uri="{53640926-AAD7-44D8-BBD7-CCE9431645EC}">
+                        <a14:shadowObscured xmlns:a14="http://schemas.microsoft.com/office/drawing/2010/main"/>
+                      </a:ext>
+                    </a:extLst>
                   </pic:spPr>
                 </pic:pic>
               </a:graphicData>
             </a:graphic>
-            <wp14:sizeRelH relativeFrom="margin">
-              <wp14:pctWidth>0</wp14:pctWidth>
-            </wp14:sizeRelH>
-            <wp14:sizeRelV relativeFrom="margin">
-              <wp14:pctHeight>0</wp14:pctHeight>
-            </wp14:sizeRelV>
           </wp:anchor>
         </w:drawing>
       </w:r>
@@ -2856,85 +3309,48 @@
           <w:sz w:val="28"/>
           <w:szCs w:val="28"/>
         </w:rPr>
-        <w:drawing>
-          <wp:anchor distT="0" distB="0" distL="114300" distR="114300" simplePos="0" relativeHeight="251676672" behindDoc="0" locked="0" layoutInCell="1" allowOverlap="1" wp14:anchorId="1E7FDD7E">
-            <wp:simplePos x="0" y="0"/>
-            <wp:positionH relativeFrom="margin">
-              <wp:align>left</wp:align>
-            </wp:positionH>
-            <wp:positionV relativeFrom="paragraph">
-              <wp:posOffset>340995</wp:posOffset>
-            </wp:positionV>
-            <wp:extent cx="2734945" cy="2329180"/>
-            <wp:effectExtent l="0" t="0" r="8255" b="0"/>
-            <wp:wrapTopAndBottom/>
-            <wp:docPr id="2012825338" name="Imagen 1"/>
-            <wp:cNvGraphicFramePr>
-              <a:graphicFrameLocks xmlns:a="http://schemas.openxmlformats.org/drawingml/2006/main" noChangeAspect="1"/>
-            </wp:cNvGraphicFramePr>
-            <a:graphic xmlns:a="http://schemas.openxmlformats.org/drawingml/2006/main">
-              <a:graphicData uri="http://schemas.openxmlformats.org/drawingml/2006/picture">
-                <pic:pic xmlns:pic="http://schemas.openxmlformats.org/drawingml/2006/picture">
-                  <pic:nvPicPr>
-                    <pic:cNvPr id="2012825338" name=""/>
-                    <pic:cNvPicPr/>
-                  </pic:nvPicPr>
-                  <pic:blipFill>
-                    <a:blip r:embed="rId16">
-                      <a:extLst>
-                        <a:ext uri="{28A0092B-C50C-407E-A947-70E740481C1C}">
-                          <a14:useLocalDpi xmlns:a14="http://schemas.microsoft.com/office/drawing/2010/main" val="0"/>
-                        </a:ext>
-                      </a:extLst>
-                    </a:blip>
-                    <a:stretch>
-                      <a:fillRect/>
-                    </a:stretch>
-                  </pic:blipFill>
-                  <pic:spPr>
-                    <a:xfrm>
-                      <a:off x="0" y="0"/>
-                      <a:ext cx="2734945" cy="2329180"/>
-                    </a:xfrm>
-                    <a:prstGeom prst="rect">
-                      <a:avLst/>
-                    </a:prstGeom>
-                  </pic:spPr>
-                </pic:pic>
-              </a:graphicData>
-            </a:graphic>
-            <wp14:sizeRelH relativeFrom="margin">
-              <wp14:pctWidth>0</wp14:pctWidth>
-            </wp14:sizeRelH>
-            <wp14:sizeRelV relativeFrom="margin">
-              <wp14:pctHeight>0</wp14:pctHeight>
-            </wp14:sizeRelV>
-          </wp:anchor>
-        </w:drawing>
-      </w:r>
-      <w:r>
-        <w:rPr>
-          <w:rFonts w:ascii="Arial" w:hAnsi="Arial" w:cs="Arial"/>
-          <w:b/>
-          <w:bCs/>
-          <w:color w:val="000000" w:themeColor="text1"/>
-          <w:sz w:val="28"/>
-          <w:szCs w:val="28"/>
-        </w:rPr>
-        <w:t>DISEÑO</w:t>
-      </w:r>
-    </w:p>
-    <w:p>
-      <w:pPr>
-        <w:spacing w:line="276" w:lineRule="auto"/>
-        <w:jc w:val="center"/>
-        <w:rPr>
-          <w:rFonts w:ascii="Arial" w:hAnsi="Arial" w:cs="Arial"/>
-          <w:b/>
-          <w:bCs/>
-          <w:color w:val="000000" w:themeColor="text1"/>
-          <w:sz w:val="28"/>
-          <w:szCs w:val="28"/>
+        <w:t>Formulario para agregar persona</w:t>
+      </w:r>
+    </w:p>
+    <w:p>
+      <w:pPr>
+        <w:spacing w:line="276" w:lineRule="auto"/>
+        <w:rPr>
+          <w:rFonts w:ascii="Arial" w:hAnsi="Arial" w:cs="Arial"/>
+          <w:b/>
+          <w:bCs/>
+          <w:color w:val="000000" w:themeColor="text1"/>
+          <w:sz w:val="28"/>
+          <w:szCs w:val="28"/>
+        </w:rPr>
+      </w:pPr>
+    </w:p>
+    <w:p>
+      <w:pPr>
+        <w:spacing w:line="276" w:lineRule="auto"/>
+        <w:rPr>
+          <w:rFonts w:ascii="Arial" w:hAnsi="Arial" w:cs="Arial"/>
+          <w:color w:val="000000" w:themeColor="text1"/>
+          <w:sz w:val="22"/>
+        </w:rPr>
+      </w:pPr>
+      <w:r>
+        <w:rPr>
+          <w:rFonts w:ascii="Arial" w:hAnsi="Arial" w:cs="Arial"/>
+          <w:color w:val="000000" w:themeColor="text1"/>
+          <w:sz w:val="22"/>
+        </w:rPr>
+        <w:t>Con este formulario cargamos los datos solicitados por el programa y seleccionamos la dependencia mediante un selector desplegable llamado combo box.</w:t>
+      </w:r>
+    </w:p>
+    <w:p>
+      <w:pPr>
+        <w:spacing w:line="276" w:lineRule="auto"/>
+        <w:jc w:val="center"/>
+        <w:rPr>
+          <w:rFonts w:ascii="Arial" w:hAnsi="Arial" w:cs="Arial"/>
+          <w:color w:val="000000" w:themeColor="text1"/>
+          <w:sz w:val="22"/>
         </w:rPr>
       </w:pPr>
       <w:r>
@@ -3342,7 +3758,7 @@
           <w:sz w:val="22"/>
         </w:rPr>
       </w:pPr>
-      <w:hyperlink r:id="rId17" w:history="1">
+      <w:hyperlink r:id="rId20" w:history="1">
         <w:r>
           <w:rPr>
             <w:rStyle w:val="Hipervnculo"/>
@@ -3371,7 +3787,7 @@
           <w:sz w:val="22"/>
         </w:rPr>
       </w:pPr>
-      <w:hyperlink r:id="rId18" w:history="1">
+      <w:hyperlink r:id="rId21" w:history="1">
         <w:r>
           <w:rPr>
             <w:rStyle w:val="Hipervnculo"/>
@@ -3400,7 +3816,7 @@
           <w:sz w:val="22"/>
         </w:rPr>
       </w:pPr>
-      <w:hyperlink r:id="rId19" w:history="1">
+      <w:hyperlink r:id="rId22" w:history="1">
         <w:r>
           <w:rPr>
             <w:rStyle w:val="Hipervnculo"/>
@@ -3429,7 +3845,7 @@
           <w:sz w:val="22"/>
         </w:rPr>
       </w:pPr>
-      <w:hyperlink r:id="rId20" w:history="1">
+      <w:hyperlink r:id="rId23" w:history="1">
         <w:r>
           <w:rPr>
             <w:rStyle w:val="Hipervnculo"/>
@@ -3458,7 +3874,7 @@
           <w:sz w:val="22"/>
         </w:rPr>
       </w:pPr>
-      <w:hyperlink r:id="rId21" w:history="1">
+      <w:hyperlink r:id="rId24" w:history="1">
         <w:r>
           <w:rPr>
             <w:rStyle w:val="Hipervnculo"/>
@@ -3487,7 +3903,7 @@
           <w:sz w:val="22"/>
         </w:rPr>
       </w:pPr>
-      <w:hyperlink r:id="rId22" w:history="1">
+      <w:hyperlink r:id="rId25" w:history="1">
         <w:r>
           <w:rPr>
             <w:rStyle w:val="Hipervnculo"/>
@@ -3516,7 +3932,7 @@
           <w:sz w:val="22"/>
         </w:rPr>
       </w:pPr>
-      <w:hyperlink r:id="rId23" w:history="1">
+      <w:hyperlink r:id="rId26" w:history="1">
         <w:r>
           <w:rPr>
             <w:rStyle w:val="Hipervnculo"/>
@@ -3545,7 +3961,7 @@
           <w:sz w:val="22"/>
         </w:rPr>
       </w:pPr>
-      <w:hyperlink r:id="rId24" w:history="1">
+      <w:hyperlink r:id="rId27" w:history="1">
         <w:r>
           <w:rPr>
             <w:rStyle w:val="Hipervnculo"/>
@@ -3574,7 +3990,7 @@
           <w:sz w:val="22"/>
         </w:rPr>
       </w:pPr>
-      <w:hyperlink r:id="rId25" w:history="1">
+      <w:hyperlink r:id="rId28" w:history="1">
         <w:r>
           <w:rPr>
             <w:rStyle w:val="Hipervnculo"/>

</xml_diff>